<commit_message>
Assignment 3 Unit Tests Update
</commit_message>
<xml_diff>
--- a/Assignment_3/Assignment3_Report_doc.docx
+++ b/Assignment_3/Assignment3_Report_doc.docx
@@ -305,7 +305,15 @@
           <w:sz w:val="22"/>
           <w:szCs w:val="22"/>
         </w:rPr>
-        <w:t>n</w:t>
+        <w:t>n − 1</w:t>
+      </w:r>
+      <w:r>
+        <w:rPr>
+          <w:rFonts w:ascii="Arial" w:hAnsi="Arial" w:cs="Arial"/>
+          <w:sz w:val="22"/>
+          <w:szCs w:val="22"/>
+        </w:rPr>
+        <w:t xml:space="preserve">, calling </w:t>
       </w:r>
       <w:r>
         <w:rPr>
@@ -315,25 +323,16 @@
           <w:sz w:val="22"/>
           <w:szCs w:val="22"/>
         </w:rPr>
-        <w:t xml:space="preserve"> − 1</w:t>
-      </w:r>
-      <w:r>
-        <w:rPr>
-          <w:rFonts w:ascii="Arial" w:hAnsi="Arial" w:cs="Arial"/>
-          <w:sz w:val="22"/>
-          <w:szCs w:val="22"/>
-        </w:rPr>
-        <w:t>, calli</w:t>
-      </w:r>
-      <w:r>
-        <w:rPr>
-          <w:rFonts w:ascii="Arial" w:hAnsi="Arial" w:cs="Arial"/>
-          <w:sz w:val="22"/>
-          <w:szCs w:val="22"/>
-        </w:rPr>
-        <w:t xml:space="preserve">ng </w:t>
-      </w:r>
-      <w:proofErr w:type="gramStart"/>
+        <w:t>connected()</w:t>
+      </w:r>
+      <w:r>
+        <w:rPr>
+          <w:rFonts w:ascii="Arial" w:hAnsi="Arial" w:cs="Arial"/>
+          <w:sz w:val="22"/>
+          <w:szCs w:val="22"/>
+        </w:rPr>
+        <w:t xml:space="preserve"> to determine if they are connected and </w:t>
+      </w:r>
       <w:r>
         <w:rPr>
           <w:rFonts w:ascii="Arial" w:hAnsi="Arial" w:cs="Arial"/>
@@ -342,7 +341,15 @@
           <w:sz w:val="22"/>
           <w:szCs w:val="22"/>
         </w:rPr>
-        <w:t>connected</w:t>
+        <w:t>union()</w:t>
+      </w:r>
+      <w:r>
+        <w:rPr>
+          <w:rFonts w:ascii="Arial" w:hAnsi="Arial" w:cs="Arial"/>
+          <w:sz w:val="22"/>
+          <w:szCs w:val="22"/>
+        </w:rPr>
+        <w:t xml:space="preserve"> if not. Loop until all sites are connected then print the number of connections generated. Package your program as a static method </w:t>
       </w:r>
       <w:r>
         <w:rPr>
@@ -352,9 +359,16 @@
           <w:sz w:val="22"/>
           <w:szCs w:val="22"/>
         </w:rPr>
-        <w:t>(</w:t>
-      </w:r>
-      <w:proofErr w:type="gramEnd"/>
+        <w:t>count()</w:t>
+      </w:r>
+      <w:r>
+        <w:rPr>
+          <w:rFonts w:ascii="Arial" w:hAnsi="Arial" w:cs="Arial"/>
+          <w:sz w:val="22"/>
+          <w:szCs w:val="22"/>
+        </w:rPr>
+        <w:t xml:space="preserve"> that takes n as the argument and returns the number of connections; and a main() that takes n from the command line, calls </w:t>
+      </w:r>
       <w:r>
         <w:rPr>
           <w:rFonts w:ascii="Arial" w:hAnsi="Arial" w:cs="Arial"/>
@@ -363,119 +377,7 @@
           <w:sz w:val="22"/>
           <w:szCs w:val="22"/>
         </w:rPr>
-        <w:t>)</w:t>
-      </w:r>
-      <w:r>
-        <w:rPr>
-          <w:rFonts w:ascii="Arial" w:hAnsi="Arial" w:cs="Arial"/>
-          <w:sz w:val="22"/>
-          <w:szCs w:val="22"/>
-        </w:rPr>
-        <w:t xml:space="preserve"> to determine if they are connected and </w:t>
-      </w:r>
-      <w:r>
-        <w:rPr>
-          <w:rFonts w:ascii="Arial" w:hAnsi="Arial" w:cs="Arial"/>
-          <w:i/>
-          <w:iCs/>
-          <w:sz w:val="22"/>
-          <w:szCs w:val="22"/>
-        </w:rPr>
-        <w:t>union</w:t>
-      </w:r>
-      <w:r>
-        <w:rPr>
-          <w:rFonts w:ascii="Arial" w:hAnsi="Arial" w:cs="Arial"/>
-          <w:i/>
-          <w:iCs/>
-          <w:sz w:val="22"/>
-          <w:szCs w:val="22"/>
-        </w:rPr>
-        <w:t>()</w:t>
-      </w:r>
-      <w:r>
-        <w:rPr>
-          <w:rFonts w:ascii="Arial" w:hAnsi="Arial" w:cs="Arial"/>
-          <w:sz w:val="22"/>
-          <w:szCs w:val="22"/>
-        </w:rPr>
-        <w:t xml:space="preserve"> if not. Loop until all sites are connected then print the number of connections generated. Package your program as a static method </w:t>
-      </w:r>
-      <w:proofErr w:type="gramStart"/>
-      <w:r>
-        <w:rPr>
-          <w:rFonts w:ascii="Arial" w:hAnsi="Arial" w:cs="Arial"/>
-          <w:i/>
-          <w:iCs/>
-          <w:sz w:val="22"/>
-          <w:szCs w:val="22"/>
-        </w:rPr>
-        <w:t>count</w:t>
-      </w:r>
-      <w:r>
-        <w:rPr>
-          <w:rFonts w:ascii="Arial" w:hAnsi="Arial" w:cs="Arial"/>
-          <w:i/>
-          <w:iCs/>
-          <w:sz w:val="22"/>
-          <w:szCs w:val="22"/>
-        </w:rPr>
-        <w:t>(</w:t>
-      </w:r>
-      <w:proofErr w:type="gramEnd"/>
-      <w:r>
-        <w:rPr>
-          <w:rFonts w:ascii="Arial" w:hAnsi="Arial" w:cs="Arial"/>
-          <w:i/>
-          <w:iCs/>
-          <w:sz w:val="22"/>
-          <w:szCs w:val="22"/>
-        </w:rPr>
-        <w:t>)</w:t>
-      </w:r>
-      <w:r>
-        <w:rPr>
-          <w:rFonts w:ascii="Arial" w:hAnsi="Arial" w:cs="Arial"/>
-          <w:sz w:val="22"/>
-          <w:szCs w:val="22"/>
-        </w:rPr>
-        <w:t xml:space="preserve"> that takes n as the argument and returns the number of connections; and a </w:t>
-      </w:r>
-      <w:r>
-        <w:rPr>
-          <w:rFonts w:ascii="Arial" w:hAnsi="Arial" w:cs="Arial"/>
-          <w:sz w:val="22"/>
-          <w:szCs w:val="22"/>
-        </w:rPr>
-        <w:t>main</w:t>
-      </w:r>
-      <w:r>
-        <w:rPr>
-          <w:rFonts w:ascii="Arial" w:hAnsi="Arial" w:cs="Arial"/>
-          <w:sz w:val="22"/>
-          <w:szCs w:val="22"/>
-        </w:rPr>
-        <w:t xml:space="preserve">() that takes n from the command line, calls </w:t>
-      </w:r>
-      <w:r>
-        <w:rPr>
-          <w:rFonts w:ascii="Arial" w:hAnsi="Arial" w:cs="Arial"/>
-          <w:i/>
-          <w:iCs/>
-          <w:sz w:val="22"/>
-          <w:szCs w:val="22"/>
-        </w:rPr>
-        <w:t>count</w:t>
-      </w:r>
-      <w:r>
-        <w:rPr>
-          <w:rFonts w:ascii="Arial" w:hAnsi="Arial" w:cs="Arial"/>
-          <w:i/>
-          <w:iCs/>
-          <w:sz w:val="22"/>
-          <w:szCs w:val="22"/>
-        </w:rPr>
-        <w:t>()</w:t>
+        <w:t>count()</w:t>
       </w:r>
       <w:r>
         <w:rPr>
@@ -636,55 +538,7 @@
           <w:sz w:val="22"/>
           <w:szCs w:val="22"/>
         </w:rPr>
-        <w:t>The relationship between the number of objects (</w:t>
-      </w:r>
-      <w:r>
-        <w:rPr>
-          <w:rFonts w:ascii="Arial" w:hAnsi="Arial" w:cs="Arial"/>
-          <w:sz w:val="22"/>
-          <w:szCs w:val="22"/>
-        </w:rPr>
-        <w:t>n</w:t>
-      </w:r>
-      <w:r>
-        <w:rPr>
-          <w:rFonts w:ascii="Arial" w:hAnsi="Arial" w:cs="Arial"/>
-          <w:sz w:val="22"/>
-          <w:szCs w:val="22"/>
-        </w:rPr>
-        <w:t>) and the number of pairs (</w:t>
-      </w:r>
-      <w:r>
-        <w:rPr>
-          <w:rFonts w:ascii="Arial" w:hAnsi="Arial" w:cs="Arial"/>
-          <w:sz w:val="22"/>
-          <w:szCs w:val="22"/>
-        </w:rPr>
-        <w:t>m</w:t>
-      </w:r>
-      <w:r>
-        <w:rPr>
-          <w:rFonts w:ascii="Arial" w:hAnsi="Arial" w:cs="Arial"/>
-          <w:sz w:val="22"/>
-          <w:szCs w:val="22"/>
-        </w:rPr>
-        <w:t xml:space="preserve">) generated to reduce the number of components from </w:t>
-      </w:r>
-      <w:r>
-        <w:rPr>
-          <w:rFonts w:ascii="Arial" w:hAnsi="Arial" w:cs="Arial"/>
-          <w:sz w:val="22"/>
-          <w:szCs w:val="22"/>
-        </w:rPr>
-        <w:t>n</w:t>
-      </w:r>
-      <w:r>
-        <w:rPr>
-          <w:rFonts w:ascii="Arial" w:hAnsi="Arial" w:cs="Arial"/>
-          <w:sz w:val="22"/>
-          <w:szCs w:val="22"/>
-        </w:rPr>
-        <w:t xml:space="preserve"> to 1 is:</w:t>
+        <w:t>The relationship between the number of objects (n) and the number of pairs (m) generated to reduce the number of components from n to 1 is:</w:t>
       </w:r>
     </w:p>
     <w:p>
@@ -732,23 +586,13 @@
           <w:szCs w:val="22"/>
         </w:rPr>
       </w:pPr>
-      <w:proofErr w:type="gramStart"/>
-      <w:r>
-        <w:rPr>
-          <w:rFonts w:ascii="Arial" w:hAnsi="Arial" w:cs="Arial"/>
-          <w:sz w:val="22"/>
-          <w:szCs w:val="22"/>
-        </w:rPr>
-        <w:t>where</w:t>
-      </w:r>
-      <w:proofErr w:type="gramEnd"/>
-      <w:r>
-        <w:rPr>
-          <w:rFonts w:ascii="Arial" w:hAnsi="Arial" w:cs="Arial"/>
-          <w:sz w:val="22"/>
-          <w:szCs w:val="22"/>
-        </w:rPr>
-        <w:t>,</w:t>
+      <w:r>
+        <w:rPr>
+          <w:rFonts w:ascii="Arial" w:hAnsi="Arial" w:cs="Arial"/>
+          <w:sz w:val="22"/>
+          <w:szCs w:val="22"/>
+        </w:rPr>
+        <w:t>where,</w:t>
       </w:r>
     </w:p>
     <w:p>
@@ -873,55 +717,7 @@
           <w:sz w:val="22"/>
           <w:szCs w:val="22"/>
         </w:rPr>
-        <w:t xml:space="preserve">Let </w:t>
-      </w:r>
-      <w:r>
-        <w:rPr>
-          <w:rFonts w:ascii="Arial" w:hAnsi="Arial" w:cs="Arial"/>
-          <w:sz w:val="22"/>
-          <w:szCs w:val="22"/>
-        </w:rPr>
-        <w:t>f(n)</w:t>
-      </w:r>
-      <w:r>
-        <w:rPr>
-          <w:rFonts w:ascii="Arial" w:hAnsi="Arial" w:cs="Arial"/>
-          <w:sz w:val="22"/>
-          <w:szCs w:val="22"/>
-        </w:rPr>
-        <w:t xml:space="preserve"> be the number of pairs (</w:t>
-      </w:r>
-      <w:r>
-        <w:rPr>
-          <w:rFonts w:ascii="Arial" w:hAnsi="Arial" w:cs="Arial"/>
-          <w:sz w:val="22"/>
-          <w:szCs w:val="22"/>
-        </w:rPr>
-        <w:t>m</w:t>
-      </w:r>
-      <w:r>
-        <w:rPr>
-          <w:rFonts w:ascii="Arial" w:hAnsi="Arial" w:cs="Arial"/>
-          <w:sz w:val="22"/>
-          <w:szCs w:val="22"/>
-        </w:rPr>
-        <w:t xml:space="preserve">) generated to reduce the number of components from </w:t>
-      </w:r>
-      <w:r>
-        <w:rPr>
-          <w:rFonts w:ascii="Arial" w:hAnsi="Arial" w:cs="Arial"/>
-          <w:sz w:val="22"/>
-          <w:szCs w:val="22"/>
-        </w:rPr>
-        <w:t>n</w:t>
-      </w:r>
-      <w:r>
-        <w:rPr>
-          <w:rFonts w:ascii="Arial" w:hAnsi="Arial" w:cs="Arial"/>
-          <w:sz w:val="22"/>
-          <w:szCs w:val="22"/>
-        </w:rPr>
-        <w:t xml:space="preserve"> to 1. </w:t>
+        <w:t xml:space="preserve">Let f(n) be the number of pairs (m) generated to reduce the number of components from n to 1. </w:t>
       </w:r>
     </w:p>
     <w:p>
@@ -949,71 +745,7 @@
           <w:sz w:val="22"/>
           <w:szCs w:val="22"/>
         </w:rPr>
-        <w:t xml:space="preserve">Taking initial value of </w:t>
-      </w:r>
-      <w:r>
-        <w:rPr>
-          <w:rFonts w:ascii="Arial" w:hAnsi="Arial" w:cs="Arial"/>
-          <w:sz w:val="22"/>
-          <w:szCs w:val="22"/>
-        </w:rPr>
-        <w:t xml:space="preserve">n </w:t>
-      </w:r>
-      <w:r>
-        <w:rPr>
-          <w:rFonts w:ascii="Arial" w:hAnsi="Arial" w:cs="Arial"/>
-          <w:sz w:val="22"/>
-          <w:szCs w:val="22"/>
-        </w:rPr>
-        <w:t>as 100 and using the doubling method, we can calculate the number of pairs (</w:t>
-      </w:r>
-      <w:r>
-        <w:rPr>
-          <w:rFonts w:ascii="Arial" w:hAnsi="Arial" w:cs="Arial"/>
-          <w:sz w:val="22"/>
-          <w:szCs w:val="22"/>
-        </w:rPr>
-        <w:t>m</w:t>
-      </w:r>
-      <w:r>
-        <w:rPr>
-          <w:rFonts w:ascii="Arial" w:hAnsi="Arial" w:cs="Arial"/>
-          <w:sz w:val="22"/>
-          <w:szCs w:val="22"/>
-        </w:rPr>
-        <w:t xml:space="preserve">) generated to reduce the number of components from </w:t>
-      </w:r>
-      <w:r>
-        <w:rPr>
-          <w:rFonts w:ascii="Arial" w:hAnsi="Arial" w:cs="Arial"/>
-          <w:sz w:val="22"/>
-          <w:szCs w:val="22"/>
-        </w:rPr>
-        <w:t>n</w:t>
-      </w:r>
-      <w:r>
-        <w:rPr>
-          <w:rFonts w:ascii="Arial" w:hAnsi="Arial" w:cs="Arial"/>
-          <w:sz w:val="22"/>
-          <w:szCs w:val="22"/>
-        </w:rPr>
-        <w:t xml:space="preserve"> to 1, and compute the average number of pairs generated to accomplish this for each value of </w:t>
-      </w:r>
-      <w:r>
-        <w:rPr>
-          <w:rFonts w:ascii="Arial" w:hAnsi="Arial" w:cs="Arial"/>
-          <w:sz w:val="22"/>
-          <w:szCs w:val="22"/>
-        </w:rPr>
-        <w:t>n</w:t>
-      </w:r>
-      <w:r>
-        <w:rPr>
-          <w:rFonts w:ascii="Arial" w:hAnsi="Arial" w:cs="Arial"/>
-          <w:sz w:val="22"/>
-          <w:szCs w:val="22"/>
-        </w:rPr>
-        <w:t xml:space="preserve">. </w:t>
+        <w:t xml:space="preserve">Taking initial value of n as 100 and using the doubling method, we can calculate the number of pairs (m) generated to reduce the number of components from n to 1, and compute the average number of pairs generated to accomplish this for each value of n. </w:t>
       </w:r>
     </w:p>
     <w:p>
@@ -1043,23 +775,7 @@
           <w:sz w:val="22"/>
           <w:szCs w:val="22"/>
         </w:rPr>
-        <w:t xml:space="preserve">For larger values of </w:t>
-      </w:r>
-      <w:r>
-        <w:rPr>
-          <w:rFonts w:ascii="Arial" w:hAnsi="Arial" w:cs="Arial"/>
-          <w:sz w:val="22"/>
-          <w:szCs w:val="22"/>
-        </w:rPr>
-        <w:t>n</w:t>
-      </w:r>
-      <w:r>
-        <w:rPr>
-          <w:rFonts w:ascii="Arial" w:hAnsi="Arial" w:cs="Arial"/>
-          <w:sz w:val="22"/>
-          <w:szCs w:val="22"/>
-        </w:rPr>
-        <w:t>, although not equal, the average number of pairs needed to reduce the component</w:t>
+        <w:t>For larger values of n, although not equal, the average number of pairs needed to reduce the component</w:t>
       </w:r>
       <w:r>
         <w:rPr>
@@ -1085,17 +801,7 @@
           <w:sz w:val="22"/>
           <w:szCs w:val="22"/>
         </w:rPr>
-        <w:t>0.5 x n * ln(n)</w:t>
-      </w:r>
-      <w:r>
-        <w:rPr>
-          <w:rFonts w:ascii="Arial" w:hAnsi="Arial" w:cs="Arial"/>
-          <w:i/>
-          <w:iCs/>
-          <w:sz w:val="22"/>
-          <w:szCs w:val="22"/>
-        </w:rPr>
-        <w:t xml:space="preserve">. </w:t>
+        <w:t xml:space="preserve">0.5 x n * ln(n). </w:t>
       </w:r>
     </w:p>
     <w:p>
@@ -3253,15 +2959,7 @@
           <w:sz w:val="22"/>
           <w:szCs w:val="22"/>
         </w:rPr>
-        <w:t xml:space="preserve"> plots. But turns out that both the plots have similar </w:t>
-      </w:r>
-      <w:r>
-        <w:rPr>
-          <w:rFonts w:ascii="Arial" w:hAnsi="Arial" w:cs="Arial"/>
-          <w:sz w:val="22"/>
-          <w:szCs w:val="22"/>
-        </w:rPr>
-        <w:t>R</w:t>
+        <w:t xml:space="preserve"> plots. But turns out that both the plots have similar R</w:t>
       </w:r>
       <w:r>
         <w:rPr>
@@ -3270,16 +2968,7 @@
           <w:szCs w:val="22"/>
           <w:vertAlign w:val="superscript"/>
         </w:rPr>
-        <w:t>2</w:t>
-      </w:r>
-      <w:r>
-        <w:rPr>
-          <w:rFonts w:ascii="Arial" w:hAnsi="Arial" w:cs="Arial"/>
-          <w:sz w:val="22"/>
-          <w:szCs w:val="22"/>
-          <w:vertAlign w:val="superscript"/>
-        </w:rPr>
-        <w:t xml:space="preserve"> </w:t>
+        <w:t xml:space="preserve">2 </w:t>
       </w:r>
       <w:r>
         <w:rPr>
@@ -3439,15 +3128,7 @@
           <w:sz w:val="22"/>
           <w:szCs w:val="22"/>
         </w:rPr>
-        <w:t xml:space="preserve">As </w:t>
-      </w:r>
-      <w:r>
-        <w:rPr>
-          <w:rFonts w:ascii="Arial" w:hAnsi="Arial" w:cs="Arial"/>
-          <w:sz w:val="22"/>
-          <w:szCs w:val="22"/>
-        </w:rPr>
-        <w:t>R</w:t>
+        <w:t>As R</w:t>
       </w:r>
       <w:r>
         <w:rPr>
@@ -3464,15 +3145,7 @@
           <w:sz w:val="22"/>
           <w:szCs w:val="22"/>
         </w:rPr>
-        <w:t>value</w:t>
-      </w:r>
-      <w:r>
-        <w:rPr>
-          <w:rFonts w:ascii="Arial" w:hAnsi="Arial" w:cs="Arial"/>
-          <w:sz w:val="22"/>
-          <w:szCs w:val="22"/>
-        </w:rPr>
-        <w:t xml:space="preserve"> is not helping much here, I have plotted all the three parameters (m, n, 0.5*n*ln(n)) in a single plot for various observation points. From </w:t>
+        <w:t xml:space="preserve">value is not helping much here, I have plotted all the three parameters (m, n, 0.5*n*ln(n)) in a single plot for various observation points. From </w:t>
       </w:r>
       <w:r>
         <w:rPr>
@@ -3504,25 +3177,23 @@
           <w:sz w:val="22"/>
           <w:szCs w:val="22"/>
         </w:rPr>
-        <w:t xml:space="preserve">, it is </w:t>
-      </w:r>
-      <w:proofErr w:type="gramStart"/>
-      <w:r>
-        <w:rPr>
-          <w:rFonts w:ascii="Arial" w:hAnsi="Arial" w:cs="Arial"/>
-          <w:sz w:val="22"/>
-          <w:szCs w:val="22"/>
-        </w:rPr>
-        <w:t>clearly evident</w:t>
-      </w:r>
-      <w:proofErr w:type="gramEnd"/>
-      <w:r>
-        <w:rPr>
-          <w:rFonts w:ascii="Arial" w:hAnsi="Arial" w:cs="Arial"/>
-          <w:sz w:val="22"/>
-          <w:szCs w:val="22"/>
-        </w:rPr>
-        <w:t xml:space="preserve"> that “m” and “0.5*n*ln(n)* are strongly correlated and would be the best fit for our data points.</w:t>
+        <w:t>, it is clearly evident that “m” and “0.5*n*ln(n)</w:t>
+      </w:r>
+      <w:r>
+        <w:rPr>
+          <w:rFonts w:ascii="Arial" w:hAnsi="Arial" w:cs="Arial"/>
+          <w:sz w:val="22"/>
+          <w:szCs w:val="22"/>
+        </w:rPr>
+        <w:t>”</w:t>
+      </w:r>
+      <w:r>
+        <w:rPr>
+          <w:rFonts w:ascii="Arial" w:hAnsi="Arial" w:cs="Arial"/>
+          <w:sz w:val="22"/>
+          <w:szCs w:val="22"/>
+        </w:rPr>
+        <w:t xml:space="preserve"> are strongly correlated and would be the best fit for our data points.</w:t>
       </w:r>
     </w:p>
     <w:p>
@@ -4370,6 +4041,57 @@
           <w:bCs/>
           <w:i/>
           <w:iCs/>
+          <w:sz w:val="20"/>
+          <w:szCs w:val="20"/>
+          <w:lang w:val="en-US"/>
+        </w:rPr>
+      </w:pPr>
+    </w:p>
+    <w:p>
+      <w:pPr>
+        <w:rPr>
+          <w:rFonts w:ascii="Arial" w:hAnsi="Arial" w:cs="Arial"/>
+          <w:b/>
+          <w:bCs/>
+          <w:i/>
+          <w:iCs/>
+          <w:sz w:val="20"/>
+          <w:szCs w:val="20"/>
+          <w:lang w:val="en-US"/>
+        </w:rPr>
+      </w:pPr>
+      <w:r>
+        <w:rPr>
+          <w:rFonts w:ascii="Arial" w:hAnsi="Arial" w:cs="Arial"/>
+          <w:b/>
+          <w:bCs/>
+          <w:i/>
+          <w:iCs/>
+          <w:sz w:val="20"/>
+          <w:szCs w:val="20"/>
+          <w:lang w:val="en-US"/>
+        </w:rPr>
+        <w:t>UF_HWQUPC_Test.java</w:t>
+      </w:r>
+    </w:p>
+    <w:p>
+      <w:pPr>
+        <w:rPr>
+          <w:rFonts w:ascii="Arial" w:hAnsi="Arial" w:cs="Arial"/>
+          <w:sz w:val="20"/>
+          <w:szCs w:val="20"/>
+          <w:lang w:val="en-US"/>
+        </w:rPr>
+      </w:pPr>
+    </w:p>
+    <w:p>
+      <w:pPr>
+        <w:rPr>
+          <w:rFonts w:ascii="Arial" w:hAnsi="Arial" w:cs="Arial"/>
+          <w:b/>
+          <w:bCs/>
+          <w:i/>
+          <w:iCs/>
           <w:sz w:val="22"/>
           <w:szCs w:val="22"/>
           <w:lang w:val="en-US"/>
@@ -4485,7 +4207,6 @@
           <w:szCs w:val="20"/>
           <w:lang w:val="en-US"/>
         </w:rPr>
-        <w:lastRenderedPageBreak/>
         <w:drawing>
           <wp:inline distT="0" distB="0" distL="0" distR="0" wp14:anchorId="18550A81" wp14:editId="51E6EE0A">
             <wp:extent cx="5227320" cy="2590800"/>
@@ -4517,6 +4238,206 @@
                     <a:xfrm>
                       <a:off x="0" y="0"/>
                       <a:ext cx="5227320" cy="2590800"/>
+                    </a:xfrm>
+                    <a:prstGeom prst="rect">
+                      <a:avLst/>
+                    </a:prstGeom>
+                  </pic:spPr>
+                </pic:pic>
+              </a:graphicData>
+            </a:graphic>
+          </wp:inline>
+        </w:drawing>
+      </w:r>
+    </w:p>
+    <w:p>
+      <w:pPr>
+        <w:rPr>
+          <w:rFonts w:ascii="Arial" w:hAnsi="Arial" w:cs="Arial"/>
+          <w:sz w:val="20"/>
+          <w:szCs w:val="20"/>
+          <w:lang w:val="en-US"/>
+        </w:rPr>
+      </w:pPr>
+    </w:p>
+    <w:p>
+      <w:pPr>
+        <w:rPr>
+          <w:rFonts w:ascii="Arial" w:hAnsi="Arial" w:cs="Arial"/>
+          <w:sz w:val="20"/>
+          <w:szCs w:val="20"/>
+          <w:lang w:val="en-US"/>
+        </w:rPr>
+      </w:pPr>
+    </w:p>
+    <w:p>
+      <w:pPr>
+        <w:rPr>
+          <w:rFonts w:ascii="Arial" w:hAnsi="Arial" w:cs="Arial"/>
+          <w:b/>
+          <w:bCs/>
+          <w:i/>
+          <w:iCs/>
+          <w:sz w:val="20"/>
+          <w:szCs w:val="20"/>
+          <w:lang w:val="en-US"/>
+        </w:rPr>
+      </w:pPr>
+      <w:r>
+        <w:rPr>
+          <w:rFonts w:ascii="Arial" w:hAnsi="Arial" w:cs="Arial"/>
+          <w:b/>
+          <w:bCs/>
+          <w:i/>
+          <w:iCs/>
+          <w:sz w:val="20"/>
+          <w:szCs w:val="20"/>
+          <w:lang w:val="en-US"/>
+        </w:rPr>
+        <w:t>WQUPC</w:t>
+      </w:r>
+      <w:r>
+        <w:rPr>
+          <w:rFonts w:ascii="Arial" w:hAnsi="Arial" w:cs="Arial"/>
+          <w:b/>
+          <w:bCs/>
+          <w:i/>
+          <w:iCs/>
+          <w:sz w:val="20"/>
+          <w:szCs w:val="20"/>
+          <w:lang w:val="en-US"/>
+        </w:rPr>
+        <w:t>Test.java</w:t>
+      </w:r>
+    </w:p>
+    <w:p>
+      <w:pPr>
+        <w:rPr>
+          <w:rFonts w:ascii="Arial" w:hAnsi="Arial" w:cs="Arial"/>
+          <w:sz w:val="20"/>
+          <w:szCs w:val="20"/>
+          <w:lang w:val="en-US"/>
+        </w:rPr>
+      </w:pPr>
+    </w:p>
+    <w:p>
+      <w:pPr>
+        <w:rPr>
+          <w:rFonts w:ascii="Arial" w:hAnsi="Arial" w:cs="Arial"/>
+          <w:sz w:val="20"/>
+          <w:szCs w:val="20"/>
+          <w:lang w:val="en-US"/>
+        </w:rPr>
+      </w:pPr>
+      <w:r>
+        <w:rPr>
+          <w:rFonts w:ascii="Arial" w:hAnsi="Arial" w:cs="Arial"/>
+          <w:noProof/>
+          <w:sz w:val="20"/>
+          <w:szCs w:val="20"/>
+          <w:lang w:val="en-US"/>
+        </w:rPr>
+        <w:drawing>
+          <wp:inline distT="0" distB="0" distL="0" distR="0" wp14:anchorId="0808F740" wp14:editId="7146D714">
+            <wp:extent cx="5943600" cy="3050540"/>
+            <wp:effectExtent l="0" t="0" r="0" b="0"/>
+            <wp:docPr id="2" name="Picture 2" descr="Graphical user interface, text, application, email&#10;&#10;Description automatically generated"/>
+            <wp:cNvGraphicFramePr>
+              <a:graphicFrameLocks xmlns:a="http://schemas.openxmlformats.org/drawingml/2006/main" noChangeAspect="1"/>
+            </wp:cNvGraphicFramePr>
+            <a:graphic xmlns:a="http://schemas.openxmlformats.org/drawingml/2006/main">
+              <a:graphicData uri="http://schemas.openxmlformats.org/drawingml/2006/picture">
+                <pic:pic xmlns:pic="http://schemas.openxmlformats.org/drawingml/2006/picture">
+                  <pic:nvPicPr>
+                    <pic:cNvPr id="2" name="Picture 2" descr="Graphical user interface, text, application, email&#10;&#10;Description automatically generated"/>
+                    <pic:cNvPicPr/>
+                  </pic:nvPicPr>
+                  <pic:blipFill>
+                    <a:blip r:embed="rId12" cstate="print">
+                      <a:extLst>
+                        <a:ext uri="{28A0092B-C50C-407E-A947-70E740481C1C}">
+                          <a14:useLocalDpi xmlns:a14="http://schemas.microsoft.com/office/drawing/2010/main" val="0"/>
+                        </a:ext>
+                      </a:extLst>
+                    </a:blip>
+                    <a:stretch>
+                      <a:fillRect/>
+                    </a:stretch>
+                  </pic:blipFill>
+                  <pic:spPr>
+                    <a:xfrm>
+                      <a:off x="0" y="0"/>
+                      <a:ext cx="5943600" cy="3050540"/>
+                    </a:xfrm>
+                    <a:prstGeom prst="rect">
+                      <a:avLst/>
+                    </a:prstGeom>
+                  </pic:spPr>
+                </pic:pic>
+              </a:graphicData>
+            </a:graphic>
+          </wp:inline>
+        </w:drawing>
+      </w:r>
+    </w:p>
+    <w:p>
+      <w:pPr>
+        <w:rPr>
+          <w:rFonts w:ascii="Arial" w:hAnsi="Arial" w:cs="Arial"/>
+          <w:sz w:val="20"/>
+          <w:szCs w:val="20"/>
+          <w:lang w:val="en-US"/>
+        </w:rPr>
+      </w:pPr>
+    </w:p>
+    <w:p>
+      <w:pPr>
+        <w:rPr>
+          <w:rFonts w:ascii="Arial" w:hAnsi="Arial" w:cs="Arial"/>
+          <w:sz w:val="20"/>
+          <w:szCs w:val="20"/>
+          <w:lang w:val="en-US"/>
+        </w:rPr>
+      </w:pPr>
+      <w:r>
+        <w:rPr>
+          <w:rFonts w:ascii="Arial" w:hAnsi="Arial" w:cs="Arial"/>
+          <w:noProof/>
+          <w:sz w:val="20"/>
+          <w:szCs w:val="20"/>
+          <w:lang w:val="en-US"/>
+        </w:rPr>
+        <w:drawing>
+          <wp:inline distT="0" distB="0" distL="0" distR="0" wp14:anchorId="04903750" wp14:editId="5098FDC4">
+            <wp:extent cx="5943600" cy="1697355"/>
+            <wp:effectExtent l="0" t="0" r="0" b="0"/>
+            <wp:docPr id="3" name="Picture 3" descr="Graphical user interface, text, application, email&#10;&#10;Description automatically generated"/>
+            <wp:cNvGraphicFramePr>
+              <a:graphicFrameLocks xmlns:a="http://schemas.openxmlformats.org/drawingml/2006/main" noChangeAspect="1"/>
+            </wp:cNvGraphicFramePr>
+            <a:graphic xmlns:a="http://schemas.openxmlformats.org/drawingml/2006/main">
+              <a:graphicData uri="http://schemas.openxmlformats.org/drawingml/2006/picture">
+                <pic:pic xmlns:pic="http://schemas.openxmlformats.org/drawingml/2006/picture">
+                  <pic:nvPicPr>
+                    <pic:cNvPr id="3" name="Picture 3" descr="Graphical user interface, text, application, email&#10;&#10;Description automatically generated"/>
+                    <pic:cNvPicPr/>
+                  </pic:nvPicPr>
+                  <pic:blipFill>
+                    <a:blip r:embed="rId13">
+                      <a:extLst>
+                        <a:ext uri="{28A0092B-C50C-407E-A947-70E740481C1C}">
+                          <a14:useLocalDpi xmlns:a14="http://schemas.microsoft.com/office/drawing/2010/main" val="0"/>
+                        </a:ext>
+                      </a:extLst>
+                    </a:blip>
+                    <a:stretch>
+                      <a:fillRect/>
+                    </a:stretch>
+                  </pic:blipFill>
+                  <pic:spPr>
+                    <a:xfrm>
+                      <a:off x="0" y="0"/>
+                      <a:ext cx="5943600" cy="1697355"/>
                     </a:xfrm>
                     <a:prstGeom prst="rect">
                       <a:avLst/>

</xml_diff>